<commit_message>
Revisions to error budget
</commit_message>
<xml_diff>
--- a/docs/ErrorBudget_5Dec14.docx
+++ b/docs/ErrorBudget_5Dec14.docx
@@ -824,6 +824,7 @@
         <w:t xml:space="preserve"> the uncertainty in this determination is estimated as</w:t>
       </w:r>
     </w:p>
+    <w:bookmarkStart w:id="1" w:name="_GoBack"/>
     <w:p>
       <w:pPr>
         <w:pStyle w:val="CDRGuidance"/>
@@ -1240,6 +1241,7 @@
         </m:oMath>
       </m:oMathPara>
     </w:p>
+    <w:bookmarkEnd w:id="1"/>
     <w:p>
       <w:pPr>
         <w:pStyle w:val="CDRGuidance"/>
@@ -4167,21 +4169,97 @@
           <w:rFonts w:asciiTheme="majorHAnsi" w:hAnsiTheme="majorHAnsi"/>
           <w:i w:val="0"/>
         </w:rPr>
-        <w:t xml:space="preserve"> observed, </w:t>
-      </w:r>
-      <w:proofErr w:type="spellStart"/>
+        <w:t xml:space="preserve"> observed, detr</w:t>
+      </w:r>
       <w:r>
         <w:rPr>
           <w:rFonts w:asciiTheme="majorHAnsi" w:hAnsiTheme="majorHAnsi"/>
           <w:i w:val="0"/>
         </w:rPr>
-        <w:t>detr</w:t>
+        <w:t>e</w:t>
       </w:r>
       <w:r>
         <w:rPr>
           <w:rFonts w:asciiTheme="majorHAnsi" w:hAnsiTheme="majorHAnsi"/>
           <w:i w:val="0"/>
         </w:rPr>
+        <w:t>n</w:t>
+      </w:r>
+      <w:r>
+        <w:rPr>
+          <w:rFonts w:asciiTheme="majorHAnsi" w:hAnsiTheme="majorHAnsi"/>
+          <w:i w:val="0"/>
+        </w:rPr>
+        <w:t>ded so</w:t>
+      </w:r>
+      <w:r>
+        <w:rPr>
+          <w:rFonts w:asciiTheme="majorHAnsi" w:hAnsiTheme="majorHAnsi"/>
+          <w:i w:val="0"/>
+        </w:rPr>
+        <w:t>l</w:t>
+      </w:r>
+      <w:r>
+        <w:rPr>
+          <w:rFonts w:asciiTheme="majorHAnsi" w:hAnsiTheme="majorHAnsi"/>
+          <w:i w:val="0"/>
+        </w:rPr>
+        <w:t>a</w:t>
+      </w:r>
+      <w:r>
+        <w:rPr>
+          <w:rFonts w:asciiTheme="majorHAnsi" w:hAnsiTheme="majorHAnsi"/>
+          <w:i w:val="0"/>
+        </w:rPr>
+        <w:t>r spect</w:t>
+      </w:r>
+      <w:r>
+        <w:rPr>
+          <w:rFonts w:asciiTheme="majorHAnsi" w:hAnsiTheme="majorHAnsi"/>
+          <w:i w:val="0"/>
+        </w:rPr>
+        <w:t>r</w:t>
+      </w:r>
+      <w:r>
+        <w:rPr>
+          <w:rFonts w:asciiTheme="majorHAnsi" w:hAnsiTheme="majorHAnsi"/>
+          <w:i w:val="0"/>
+        </w:rPr>
+        <w:t>al irra</w:t>
+      </w:r>
+      <w:r>
+        <w:rPr>
+          <w:rFonts w:asciiTheme="majorHAnsi" w:hAnsiTheme="majorHAnsi"/>
+          <w:i w:val="0"/>
+        </w:rPr>
+        <w:t>d</w:t>
+      </w:r>
+      <w:r>
+        <w:rPr>
+          <w:rFonts w:asciiTheme="majorHAnsi" w:hAnsiTheme="majorHAnsi"/>
+          <w:i w:val="0"/>
+        </w:rPr>
+        <w:t>i</w:t>
+      </w:r>
+      <w:r>
+        <w:rPr>
+          <w:rFonts w:asciiTheme="majorHAnsi" w:hAnsiTheme="majorHAnsi"/>
+          <w:i w:val="0"/>
+        </w:rPr>
+        <w:t>an</w:t>
+      </w:r>
+      <w:r>
+        <w:rPr>
+          <w:rFonts w:asciiTheme="majorHAnsi" w:hAnsiTheme="majorHAnsi"/>
+          <w:i w:val="0"/>
+        </w:rPr>
+        <w:t>c</w:t>
+      </w:r>
+      <w:r>
+        <w:rPr>
+          <w:rFonts w:asciiTheme="majorHAnsi" w:hAnsiTheme="majorHAnsi"/>
+          <w:i w:val="0"/>
+        </w:rPr>
         <w:t>e</w:t>
       </w:r>
       <w:r>
@@ -4189,136 +4267,28 @@
           <w:rFonts w:asciiTheme="majorHAnsi" w:hAnsiTheme="majorHAnsi"/>
           <w:i w:val="0"/>
         </w:rPr>
-        <w:t>n</w:t>
+        <w:t xml:space="preserve"> tim</w:t>
       </w:r>
       <w:r>
         <w:rPr>
           <w:rFonts w:asciiTheme="majorHAnsi" w:hAnsiTheme="majorHAnsi"/>
           <w:i w:val="0"/>
         </w:rPr>
-        <w:t>ded</w:t>
-      </w:r>
-      <w:proofErr w:type="spellEnd"/>
+        <w:t xml:space="preserve">e </w:t>
+      </w:r>
       <w:r>
         <w:rPr>
           <w:rFonts w:asciiTheme="majorHAnsi" w:hAnsiTheme="majorHAnsi"/>
           <w:i w:val="0"/>
         </w:rPr>
-        <w:t xml:space="preserve"> so</w:t>
+        <w:t>series with</w:t>
       </w:r>
       <w:r>
         <w:rPr>
           <w:rFonts w:asciiTheme="majorHAnsi" w:hAnsiTheme="majorHAnsi"/>
           <w:i w:val="0"/>
         </w:rPr>
-        <w:t>l</w:t>
-      </w:r>
-      <w:r>
-        <w:rPr>
-          <w:rFonts w:asciiTheme="majorHAnsi" w:hAnsiTheme="majorHAnsi"/>
-          <w:i w:val="0"/>
-        </w:rPr>
-        <w:t>a</w:t>
-      </w:r>
-      <w:r>
-        <w:rPr>
-          <w:rFonts w:asciiTheme="majorHAnsi" w:hAnsiTheme="majorHAnsi"/>
-          <w:i w:val="0"/>
-        </w:rPr>
-        <w:t>r spect</w:t>
-      </w:r>
-      <w:r>
-        <w:rPr>
-          <w:rFonts w:asciiTheme="majorHAnsi" w:hAnsiTheme="majorHAnsi"/>
-          <w:i w:val="0"/>
-        </w:rPr>
-        <w:t>r</w:t>
-      </w:r>
-      <w:r>
-        <w:rPr>
-          <w:rFonts w:asciiTheme="majorHAnsi" w:hAnsiTheme="majorHAnsi"/>
-          <w:i w:val="0"/>
-        </w:rPr>
-        <w:t>al irra</w:t>
-      </w:r>
-      <w:r>
-        <w:rPr>
-          <w:rFonts w:asciiTheme="majorHAnsi" w:hAnsiTheme="majorHAnsi"/>
-          <w:i w:val="0"/>
-        </w:rPr>
-        <w:t>d</w:t>
-      </w:r>
-      <w:r>
-        <w:rPr>
-          <w:rFonts w:asciiTheme="majorHAnsi" w:hAnsiTheme="majorHAnsi"/>
-          <w:i w:val="0"/>
-        </w:rPr>
-        <w:t>i</w:t>
-      </w:r>
-      <w:r>
-        <w:rPr>
-          <w:rFonts w:asciiTheme="majorHAnsi" w:hAnsiTheme="majorHAnsi"/>
-          <w:i w:val="0"/>
-        </w:rPr>
-        <w:t>an</w:t>
-      </w:r>
-      <w:r>
-        <w:rPr>
-          <w:rFonts w:asciiTheme="majorHAnsi" w:hAnsiTheme="majorHAnsi"/>
-          <w:i w:val="0"/>
-        </w:rPr>
-        <w:t>c</w:t>
-      </w:r>
-      <w:r>
-        <w:rPr>
-          <w:rFonts w:asciiTheme="majorHAnsi" w:hAnsiTheme="majorHAnsi"/>
-          <w:i w:val="0"/>
-        </w:rPr>
-        <w:t>e</w:t>
-      </w:r>
-      <w:r>
-        <w:rPr>
-          <w:rFonts w:asciiTheme="majorHAnsi" w:hAnsiTheme="majorHAnsi"/>
-          <w:i w:val="0"/>
-        </w:rPr>
-        <w:t xml:space="preserve"> tim</w:t>
-      </w:r>
-      <w:r>
-        <w:rPr>
-          <w:rFonts w:asciiTheme="majorHAnsi" w:hAnsiTheme="majorHAnsi"/>
-          <w:i w:val="0"/>
-        </w:rPr>
-        <w:t xml:space="preserve">e </w:t>
-      </w:r>
-      <w:r>
-        <w:rPr>
-          <w:rFonts w:asciiTheme="majorHAnsi" w:hAnsiTheme="majorHAnsi"/>
-          <w:i w:val="0"/>
-        </w:rPr>
-        <w:t>series with</w:t>
-      </w:r>
-      <w:r>
-        <w:rPr>
-          <w:rFonts w:asciiTheme="majorHAnsi" w:hAnsiTheme="majorHAnsi"/>
-          <w:i w:val="0"/>
-        </w:rPr>
-        <w:t xml:space="preserve"> the </w:t>
-      </w:r>
-      <w:proofErr w:type="spellStart"/>
-      <w:r>
-        <w:rPr>
-          <w:rFonts w:asciiTheme="majorHAnsi" w:hAnsiTheme="majorHAnsi"/>
-          <w:i w:val="0"/>
-        </w:rPr>
-        <w:t>detrended</w:t>
-      </w:r>
-      <w:proofErr w:type="spellEnd"/>
-      <w:r>
-        <w:rPr>
-          <w:rFonts w:asciiTheme="majorHAnsi" w:hAnsiTheme="majorHAnsi"/>
-          <w:i w:val="0"/>
-        </w:rPr>
-        <w:t xml:space="preserve"> facular brightening and sunspot darkening indices, i.e.,</w:t>
+        <w:t xml:space="preserve"> the detrended facular brightening and sunspot darkening indices, i.e.,</w:t>
       </w:r>
     </w:p>
     <w:p>
@@ -4811,13 +4781,7 @@
               <w:rPr>
                 <w:rFonts w:ascii="Cambria Math" w:hAnsi="Cambria Math"/>
               </w:rPr>
-              <m:t>detren</m:t>
-            </m:r>
-            <m:r>
-              <w:rPr>
-                <w:rFonts w:ascii="Cambria Math" w:hAnsi="Cambria Math"/>
-              </w:rPr>
-              <m:t>d</m:t>
+              <m:t>detrend</m:t>
             </m:r>
           </m:sup>
         </m:sSubSup>
@@ -4869,23 +4833,7 @@
           <w:rFonts w:asciiTheme="majorHAnsi" w:hAnsiTheme="majorHAnsi"/>
           <w:i w:val="0"/>
         </w:rPr>
-        <w:t xml:space="preserve">using, respectively, direct and </w:t>
-      </w:r>
-      <w:proofErr w:type="spellStart"/>
-      <w:r>
-        <w:rPr>
-          <w:rFonts w:asciiTheme="majorHAnsi" w:hAnsiTheme="majorHAnsi"/>
-          <w:i w:val="0"/>
-        </w:rPr>
-        <w:t>detrended</w:t>
-      </w:r>
-      <w:proofErr w:type="spellEnd"/>
-      <w:r>
-        <w:rPr>
-          <w:rFonts w:asciiTheme="majorHAnsi" w:hAnsiTheme="majorHAnsi"/>
-          <w:i w:val="0"/>
-        </w:rPr>
-        <w:t xml:space="preserve"> observations.</w:t>
+        <w:t>using, respectively, direct and detrended observations.</w:t>
       </w:r>
     </w:p>
     <w:p>
@@ -13942,8 +13890,6 @@
               </w:rPr>
               <w:t>4</w:t>
             </w:r>
-            <w:bookmarkStart w:id="1" w:name="_GoBack"/>
-            <w:bookmarkEnd w:id="1"/>
             <w:r>
               <w:rPr>
                 <w:rFonts w:asciiTheme="majorHAnsi" w:hAnsiTheme="majorHAnsi"/>

</xml_diff>